<commit_message>
[HERCULES-10060] - [ETI] Corrección plantilla ficha equipo evaluador
</commit_message>
<xml_diff>
--- a/sgi-cnf-service/src/main/resources/db/changelog/changes/0.9.0/blob/rep/en/rep-csp-certificado-autorizacion-proyecto-externo.docx
+++ b/sgi-cnf-service/src/main/resources/db/changelog/changes/0.9.0/blob/rep/en/rep-csp-certificado-autorizacion-proyecto-externo.docx
@@ -400,8 +400,8 @@
               </w:rPr>
               <w:t>solicitanteVinculacion.centro.nombre</w:t>
             </w:r>
-            <w:bookmarkStart w:id="1" w:name="__DdeLink__81_3453107348"/>
-            <w:bookmarkStart w:id="2" w:name="__DdeLink__303_3292731288"/>
+            <w:bookmarkStart w:id="1" w:name="__DdeLink__303_3292731288"/>
+            <w:bookmarkStart w:id="2" w:name="__DdeLink__81_3453107348"/>
             <w:r>
               <w:rPr>
                 <w:rFonts w:ascii="Ubuntu" w:hAnsi="Ubuntu"/>
@@ -746,7 +746,25 @@
           <w:szCs w:val="22"/>
           <w:lang w:val="en-GB"/>
         </w:rPr>
-        <w:t>Lead researcher: {{autorizacion.datosResponsable}}{{responsable.nombre}} {{responsible.apellidos}}</w:t>
+        <w:t>Lead researcher: {{autorizacion.datosResponsable}}{{responsable.nombre}} {{respons</w:t>
+      </w:r>
+      <w:r>
+        <w:rPr>
+          <w:rFonts w:eastAsia="Ubuntu" w:ascii="Ubuntu" w:hAnsi="Ubuntu"/>
+          <w:sz w:val="22"/>
+          <w:szCs w:val="22"/>
+          <w:lang w:val="en-GB"/>
+        </w:rPr>
+        <w:t>a</w:t>
+      </w:r>
+      <w:r>
+        <w:rPr>
+          <w:rFonts w:eastAsia="Ubuntu" w:ascii="Ubuntu" w:hAnsi="Ubuntu"/>
+          <w:sz w:val="22"/>
+          <w:szCs w:val="22"/>
+          <w:lang w:val="en-GB"/>
+        </w:rPr>
+        <w:t>ble.apellidos}}</w:t>
       </w:r>
     </w:p>
     <w:p>
@@ -1830,7 +1848,7 @@
     <w:pPr>
       <w:widowControl/>
       <w:suppressAutoHyphens w:val="true"/>
-      <w:overflowPunct w:val="false"/>
+      <w:overflowPunct w:val="true"/>
       <w:bidi w:val="0"/>
       <w:spacing w:before="0" w:after="0"/>
       <w:jc w:val="left"/>

</xml_diff>